<commit_message>
ajout du fichier backlog v2
</commit_message>
<xml_diff>
--- a/Backlog.docx
+++ b/Backlog.docx
@@ -319,14 +319,6 @@
         </w:rPr>
         <w:t xml:space="preserve"> package)</w:t>
       </w:r>
-    </w:p>
-    <w:p>
-      <w:pPr>
-        <w:rPr>
-          <w:sz w:val="24"/>
-          <w:szCs w:val="24"/>
-        </w:rPr>
-      </w:pPr>
     </w:p>
     <w:p>
       <w:pPr>
@@ -714,16 +706,7 @@
           <w:sz w:val="24"/>
           <w:szCs w:val="24"/>
         </w:rPr>
-        <w:t xml:space="preserve"> master) -</w:t>
-      </w:r>
-      <w:bookmarkStart w:id="0" w:name="_GoBack"/>
-      <w:bookmarkEnd w:id="0"/>
-      <w:r>
-        <w:rPr>
-          <w:sz w:val="24"/>
-          <w:szCs w:val="24"/>
-        </w:rPr>
-        <w:t xml:space="preserve"> (</w:t>
+        <w:t xml:space="preserve"> master) - (</w:t>
       </w:r>
       <w:proofErr w:type="spellStart"/>
       <w:r>
@@ -774,6 +757,7 @@
         <w:t xml:space="preserve"> </w:t>
       </w:r>
       <w:proofErr w:type="spellStart"/>
+      <w:proofErr w:type="gramStart"/>
       <w:r>
         <w:rPr>
           <w:sz w:val="24"/>
@@ -782,6 +766,7 @@
         <w:t>checkstyle:checkstyle</w:t>
       </w:r>
       <w:proofErr w:type="spellEnd"/>
+      <w:proofErr w:type="gramEnd"/>
       <w:r>
         <w:rPr>
           <w:sz w:val="24"/>
@@ -889,6 +874,38 @@
           <w:szCs w:val="24"/>
         </w:rPr>
         <w:t>.</w:t>
+      </w:r>
+    </w:p>
+    <w:p>
+      <w:pPr>
+        <w:rPr>
+          <w:sz w:val="28"/>
+          <w:szCs w:val="28"/>
+        </w:rPr>
+      </w:pPr>
+      <w:r>
+        <w:rPr>
+          <w:sz w:val="36"/>
+          <w:szCs w:val="36"/>
+          <w:u w:val="single"/>
+        </w:rPr>
+        <w:t xml:space="preserve">PS : </w:t>
+      </w:r>
+      <w:r>
+        <w:rPr>
+          <w:sz w:val="28"/>
+          <w:szCs w:val="28"/>
+        </w:rPr>
+        <w:t>Projet réalisé avec amour, aux petit oignons,</w:t>
+      </w:r>
+      <w:bookmarkStart w:id="0" w:name="_GoBack"/>
+      <w:bookmarkEnd w:id="0"/>
+      <w:r>
+        <w:rPr>
+          <w:sz w:val="28"/>
+          <w:szCs w:val="28"/>
+        </w:rPr>
+        <w:t xml:space="preserve"> et c’est tout chaud de derrière le frigo. </w:t>
       </w:r>
     </w:p>
     <w:sectPr>

</xml_diff>